<commit_message>
adicionei o link do video do projeto A e o relatório do projeto B
</commit_message>
<xml_diff>
--- a/A-Transistores/Documentacao.docx
+++ b/A-Transistores/Documentacao.docx
@@ -4,7 +4,7 @@
   <w:body>
     <w:p>
       <w:pPr>
-        <w:pStyle w:val="ListParagraph"/>
+        <w:pStyle w:val="PargrafodaLista"/>
         <w:numPr>
           <w:ilvl w:val="0"/>
           <w:numId w:val="1"/>
@@ -24,7 +24,7 @@
     </w:p>
     <w:p>
       <w:pPr>
-        <w:pStyle w:val="ListParagraph"/>
+        <w:pStyle w:val="PargrafodaLista"/>
         <w:rPr>
           <w:rFonts w:eastAsiaTheme="minorEastAsia"/>
           <w:sz w:val="32"/>
@@ -77,7 +77,7 @@
     </w:p>
     <w:p>
       <w:pPr>
-        <w:pStyle w:val="ListParagraph"/>
+        <w:pStyle w:val="PargrafodaLista"/>
         <w:rPr>
           <w:rFonts w:eastAsiaTheme="minorEastAsia"/>
           <w:sz w:val="32"/>
@@ -87,7 +87,7 @@
     </w:p>
     <w:p>
       <w:pPr>
-        <w:pStyle w:val="ListParagraph"/>
+        <w:pStyle w:val="PargrafodaLista"/>
         <w:numPr>
           <w:ilvl w:val="0"/>
           <w:numId w:val="1"/>
@@ -107,7 +107,7 @@
     </w:p>
     <w:tbl>
       <w:tblPr>
-        <w:tblStyle w:val="TableGrid"/>
+        <w:tblStyle w:val="Tabelacomgrade"/>
         <w:tblW w:w="0" w:type="auto"/>
         <w:tblInd w:w="720" w:type="dxa"/>
         <w:tblLook w:val="04A0" w:firstRow="1" w:lastRow="0" w:firstColumn="1" w:lastColumn="0" w:noHBand="0" w:noVBand="1"/>
@@ -916,7 +916,7 @@
     </w:p>
     <w:p>
       <w:pPr>
-        <w:pStyle w:val="ListParagraph"/>
+        <w:pStyle w:val="PargrafodaLista"/>
         <w:numPr>
           <w:ilvl w:val="0"/>
           <w:numId w:val="1"/>
@@ -936,7 +936,7 @@
     </w:p>
     <w:p>
       <w:pPr>
-        <w:pStyle w:val="ListParagraph"/>
+        <w:pStyle w:val="PargrafodaLista"/>
         <w:rPr>
           <w:rFonts w:eastAsiaTheme="minorEastAsia"/>
           <w:sz w:val="32"/>
@@ -989,7 +989,7 @@
     </w:p>
     <w:p>
       <w:pPr>
-        <w:pStyle w:val="ListParagraph"/>
+        <w:pStyle w:val="PargrafodaLista"/>
         <w:jc w:val="center"/>
         <w:rPr>
           <w:sz w:val="36"/>
@@ -999,7 +999,7 @@
     </w:p>
     <w:p>
       <w:pPr>
-        <w:pStyle w:val="ListParagraph"/>
+        <w:pStyle w:val="PargrafodaLista"/>
         <w:numPr>
           <w:ilvl w:val="0"/>
           <w:numId w:val="1"/>
@@ -1019,7 +1019,7 @@
     </w:p>
     <w:p>
       <w:pPr>
-        <w:pStyle w:val="ListParagraph"/>
+        <w:pStyle w:val="PargrafodaLista"/>
         <w:jc w:val="center"/>
         <w:rPr>
           <w:sz w:val="36"/>
@@ -1084,43 +1084,43 @@
     </w:p>
     <w:p>
       <w:pPr>
-        <w:pStyle w:val="ListParagraph"/>
-        <w:rPr>
-          <w:sz w:val="36"/>
-          <w:szCs w:val="36"/>
-        </w:rPr>
-      </w:pPr>
-    </w:p>
-    <w:p>
-      <w:pPr>
-        <w:pStyle w:val="ListParagraph"/>
-        <w:rPr>
-          <w:sz w:val="36"/>
-          <w:szCs w:val="36"/>
-        </w:rPr>
-      </w:pPr>
-    </w:p>
-    <w:p>
-      <w:pPr>
-        <w:pStyle w:val="ListParagraph"/>
-        <w:rPr>
-          <w:sz w:val="36"/>
-          <w:szCs w:val="36"/>
-        </w:rPr>
-      </w:pPr>
-    </w:p>
-    <w:p>
-      <w:pPr>
-        <w:pStyle w:val="ListParagraph"/>
-        <w:rPr>
-          <w:sz w:val="36"/>
-          <w:szCs w:val="36"/>
-        </w:rPr>
-      </w:pPr>
-    </w:p>
-    <w:p>
-      <w:pPr>
-        <w:pStyle w:val="ListParagraph"/>
+        <w:pStyle w:val="PargrafodaLista"/>
+        <w:rPr>
+          <w:sz w:val="36"/>
+          <w:szCs w:val="36"/>
+        </w:rPr>
+      </w:pPr>
+    </w:p>
+    <w:p>
+      <w:pPr>
+        <w:pStyle w:val="PargrafodaLista"/>
+        <w:rPr>
+          <w:sz w:val="36"/>
+          <w:szCs w:val="36"/>
+        </w:rPr>
+      </w:pPr>
+    </w:p>
+    <w:p>
+      <w:pPr>
+        <w:pStyle w:val="PargrafodaLista"/>
+        <w:rPr>
+          <w:sz w:val="36"/>
+          <w:szCs w:val="36"/>
+        </w:rPr>
+      </w:pPr>
+    </w:p>
+    <w:p>
+      <w:pPr>
+        <w:pStyle w:val="PargrafodaLista"/>
+        <w:rPr>
+          <w:sz w:val="36"/>
+          <w:szCs w:val="36"/>
+        </w:rPr>
+      </w:pPr>
+    </w:p>
+    <w:p>
+      <w:pPr>
+        <w:pStyle w:val="PargrafodaLista"/>
         <w:numPr>
           <w:ilvl w:val="0"/>
           <w:numId w:val="1"/>
@@ -1141,7 +1141,7 @@
     </w:p>
     <w:p>
       <w:pPr>
-        <w:pStyle w:val="ListParagraph"/>
+        <w:pStyle w:val="PargrafodaLista"/>
         <w:jc w:val="center"/>
         <w:rPr>
           <w:sz w:val="36"/>
@@ -1206,7 +1206,7 @@
     </w:p>
     <w:p>
       <w:pPr>
-        <w:pStyle w:val="ListParagraph"/>
+        <w:pStyle w:val="PargrafodaLista"/>
         <w:jc w:val="center"/>
         <w:rPr>
           <w:sz w:val="36"/>
@@ -1271,16 +1271,16 @@
     </w:p>
     <w:p>
       <w:pPr>
-        <w:pStyle w:val="ListParagraph"/>
-        <w:rPr>
-          <w:sz w:val="36"/>
-          <w:szCs w:val="36"/>
-        </w:rPr>
-      </w:pPr>
-    </w:p>
-    <w:p>
-      <w:pPr>
-        <w:pStyle w:val="ListParagraph"/>
+        <w:pStyle w:val="PargrafodaLista"/>
+        <w:rPr>
+          <w:sz w:val="36"/>
+          <w:szCs w:val="36"/>
+        </w:rPr>
+      </w:pPr>
+    </w:p>
+    <w:p>
+      <w:pPr>
+        <w:pStyle w:val="PargrafodaLista"/>
         <w:numPr>
           <w:ilvl w:val="0"/>
           <w:numId w:val="1"/>
@@ -1300,82 +1300,82 @@
     </w:p>
     <w:p>
       <w:pPr>
-        <w:pStyle w:val="ListParagraph"/>
+        <w:pStyle w:val="PargrafodaLista"/>
         <w:ind w:firstLine="696"/>
         <w:rPr>
-          <w:sz w:val="28"/>
-          <w:szCs w:val="28"/>
+          <w:sz w:val="32"/>
+          <w:szCs w:val="32"/>
         </w:rPr>
       </w:pPr>
       <w:r>
         <w:rPr>
-          <w:sz w:val="28"/>
-          <w:szCs w:val="28"/>
+          <w:sz w:val="32"/>
+          <w:szCs w:val="32"/>
         </w:rPr>
         <w:t xml:space="preserve">Devido a horários diferentes, foi definido de que o Projeto A seria feito pelos membros Jorge </w:t>
       </w:r>
       <w:proofErr w:type="spellStart"/>
       <w:r>
         <w:rPr>
-          <w:sz w:val="28"/>
-          <w:szCs w:val="28"/>
+          <w:sz w:val="32"/>
+          <w:szCs w:val="32"/>
         </w:rPr>
         <w:t>Ehrhardt</w:t>
       </w:r>
       <w:proofErr w:type="spellEnd"/>
       <w:r>
         <w:rPr>
-          <w:sz w:val="28"/>
-          <w:szCs w:val="28"/>
+          <w:sz w:val="32"/>
+          <w:szCs w:val="32"/>
         </w:rPr>
         <w:t xml:space="preserve">, Vitor Liu e Vitor </w:t>
       </w:r>
       <w:proofErr w:type="spellStart"/>
       <w:r>
         <w:rPr>
-          <w:sz w:val="28"/>
-          <w:szCs w:val="28"/>
+          <w:sz w:val="32"/>
+          <w:szCs w:val="32"/>
         </w:rPr>
         <w:t>Satyro</w:t>
       </w:r>
       <w:proofErr w:type="spellEnd"/>
       <w:r>
         <w:rPr>
-          <w:sz w:val="28"/>
-          <w:szCs w:val="28"/>
+          <w:sz w:val="32"/>
+          <w:szCs w:val="32"/>
         </w:rPr>
         <w:t xml:space="preserve">; enquanto o Projeto B seria feito pelos membros Iago Mendes e </w:t>
       </w:r>
       <w:proofErr w:type="spellStart"/>
       <w:r>
         <w:rPr>
-          <w:sz w:val="28"/>
-          <w:szCs w:val="28"/>
+          <w:sz w:val="32"/>
+          <w:szCs w:val="32"/>
         </w:rPr>
         <w:t>Warlen</w:t>
       </w:r>
       <w:proofErr w:type="spellEnd"/>
       <w:r>
         <w:rPr>
-          <w:sz w:val="28"/>
-          <w:szCs w:val="28"/>
+          <w:sz w:val="32"/>
+          <w:szCs w:val="32"/>
         </w:rPr>
         <w:t xml:space="preserve"> Rodrigues.</w:t>
       </w:r>
     </w:p>
     <w:p>
       <w:pPr>
-        <w:pStyle w:val="ListParagraph"/>
+        <w:pStyle w:val="PargrafodaLista"/>
         <w:ind w:firstLine="696"/>
         <w:rPr>
-          <w:sz w:val="28"/>
-          <w:szCs w:val="28"/>
+          <w:sz w:val="32"/>
+          <w:szCs w:val="32"/>
         </w:rPr>
       </w:pPr>
       <w:r>
         <w:rPr>
-          <w:sz w:val="28"/>
-          <w:szCs w:val="28"/>
+          <w:sz w:val="32"/>
+          <w:szCs w:val="32"/>
         </w:rPr>
         <w:lastRenderedPageBreak/>
         <w:t xml:space="preserve">A montagem do circuito foi distribuída em 3 partes: a porta AND entre as entradas B negado e A; a porta AND entre as entradas B e C; e a porta OR entre as saídas de ambos </w:t>
@@ -1383,18 +1383,62 @@
       <w:proofErr w:type="spellStart"/>
       <w:r>
         <w:rPr>
-          <w:sz w:val="28"/>
-          <w:szCs w:val="28"/>
+          <w:sz w:val="32"/>
+          <w:szCs w:val="32"/>
         </w:rPr>
         <w:t>ANDs</w:t>
       </w:r>
       <w:proofErr w:type="spellEnd"/>
       <w:r>
         <w:rPr>
-          <w:sz w:val="28"/>
-          <w:szCs w:val="28"/>
+          <w:sz w:val="32"/>
+          <w:szCs w:val="32"/>
         </w:rPr>
         <w:t>. Cada integrante ficou responsável por uma parte e, no final, todos se coordenaram para unifica-las.</w:t>
+      </w:r>
+    </w:p>
+    <w:p>
+      <w:pPr>
+        <w:pStyle w:val="PargrafodaLista"/>
+        <w:ind w:firstLine="696"/>
+        <w:rPr>
+          <w:sz w:val="32"/>
+          <w:szCs w:val="32"/>
+        </w:rPr>
+      </w:pPr>
+    </w:p>
+    <w:p>
+      <w:pPr>
+        <w:pStyle w:val="PargrafodaLista"/>
+        <w:ind w:firstLine="696"/>
+        <w:rPr>
+          <w:sz w:val="32"/>
+          <w:szCs w:val="32"/>
+        </w:rPr>
+      </w:pPr>
+    </w:p>
+    <w:p>
+      <w:pPr>
+        <w:pStyle w:val="PargrafodaLista"/>
+        <w:ind w:firstLine="696"/>
+        <w:rPr>
+          <w:sz w:val="32"/>
+          <w:szCs w:val="32"/>
+        </w:rPr>
+      </w:pPr>
+      <w:r>
+        <w:rPr>
+          <w:sz w:val="32"/>
+          <w:szCs w:val="32"/>
+        </w:rPr>
+        <w:t xml:space="preserve">Link do teste: </w:t>
+      </w:r>
+      <w:r>
+        <w:rPr>
+          <w:sz w:val="32"/>
+          <w:szCs w:val="32"/>
+        </w:rPr>
+        <w:t>https://youtu.be/4NQMAIHziqM</w:t>
       </w:r>
       <w:bookmarkStart w:id="0" w:name="_GoBack"/>
       <w:bookmarkEnd w:id="0"/>
@@ -1901,13 +1945,13 @@
     <w:name w:val="Normal"/>
     <w:qFormat/>
   </w:style>
-  <w:style w:type="character" w:default="1" w:styleId="DefaultParagraphFont">
+  <w:style w:type="character" w:default="1" w:styleId="Fontepargpadro">
     <w:name w:val="Default Paragraph Font"/>
     <w:uiPriority w:val="1"/>
     <w:semiHidden/>
     <w:unhideWhenUsed/>
   </w:style>
-  <w:style w:type="table" w:default="1" w:styleId="TableNormal">
+  <w:style w:type="table" w:default="1" w:styleId="Tabelanormal">
     <w:name w:val="Normal Table"/>
     <w:uiPriority w:val="99"/>
     <w:semiHidden/>
@@ -1922,13 +1966,13 @@
       </w:tblCellMar>
     </w:tblPr>
   </w:style>
-  <w:style w:type="numbering" w:default="1" w:styleId="NoList">
+  <w:style w:type="numbering" w:default="1" w:styleId="Semlista">
     <w:name w:val="No List"/>
     <w:uiPriority w:val="99"/>
     <w:semiHidden/>
     <w:unhideWhenUsed/>
   </w:style>
-  <w:style w:type="paragraph" w:styleId="ListParagraph">
+  <w:style w:type="paragraph" w:styleId="PargrafodaLista">
     <w:name w:val="List Paragraph"/>
     <w:basedOn w:val="Normal"/>
     <w:uiPriority w:val="34"/>
@@ -1939,9 +1983,9 @@
       <w:contextualSpacing/>
     </w:pPr>
   </w:style>
-  <w:style w:type="character" w:styleId="PlaceholderText">
+  <w:style w:type="character" w:styleId="TextodoEspaoReservado">
     <w:name w:val="Placeholder Text"/>
-    <w:basedOn w:val="DefaultParagraphFont"/>
+    <w:basedOn w:val="Fontepargpadro"/>
     <w:uiPriority w:val="99"/>
     <w:semiHidden/>
     <w:rsid w:val="00FE1C02"/>
@@ -1949,9 +1993,9 @@
       <w:color w:val="808080"/>
     </w:rPr>
   </w:style>
-  <w:style w:type="table" w:styleId="TableGrid">
+  <w:style w:type="table" w:styleId="Tabelacomgrade">
     <w:name w:val="Table Grid"/>
-    <w:basedOn w:val="TableNormal"/>
+    <w:basedOn w:val="Tabelanormal"/>
     <w:uiPriority w:val="39"/>
     <w:rsid w:val="00FE1C02"/>
     <w:pPr>

</xml_diff>